<commit_message>
Fluxograma das fases (Atualizado)
Adição do fluxo das fases 2 e 3. Na fase três há apenas um treinamento para velocidade e possibilidade de farmar conhecimento
</commit_message>
<xml_diff>
--- a/requisitos_e_artefatos_do_jogo/guia_tecnico/guias_de_desenvolvimento_do_jogo/fluxograma_fases.docx
+++ b/requisitos_e_artefatos_do_jogo/guia_tecnico/guias_de_desenvolvimento_do_jogo/fluxograma_fases.docx
@@ -18,7 +18,7 @@
         <w:pStyle w:val="Ttulo1"/>
         <w:numPr>
           <w:ilvl w:val="0"/>
-          <w:numId w:val="1"/>
+          <w:numId w:val="2"/>
         </w:numPr>
         <w:rPr/>
       </w:pPr>
@@ -32,264 +32,244 @@
         <w:pStyle w:val="Corpodetexto"/>
         <w:numPr>
           <w:ilvl w:val="0"/>
+          <w:numId w:val="3"/>
+        </w:numPr>
+        <w:rPr/>
+      </w:pPr>
+      <w:r>
+        <w:rPr/>
+        <w:t>Pontos de Conhecimento</w:t>
+      </w:r>
+    </w:p>
+    <w:p>
+      <w:pPr>
+        <w:pStyle w:val="Corpodetexto"/>
+        <w:numPr>
+          <w:ilvl w:val="0"/>
+          <w:numId w:val="3"/>
+        </w:numPr>
+        <w:rPr/>
+      </w:pPr>
+      <w:r>
+        <w:rPr/>
+        <w:t>Pontos de Confiança</w:t>
+      </w:r>
+    </w:p>
+    <w:p>
+      <w:pPr>
+        <w:pStyle w:val="Corpodetexto"/>
+        <w:numPr>
+          <w:ilvl w:val="0"/>
+          <w:numId w:val="3"/>
+        </w:numPr>
+        <w:rPr/>
+      </w:pPr>
+      <w:r>
+        <w:rPr/>
+        <w:t>Pontos de Éter</w:t>
+      </w:r>
+    </w:p>
+    <w:p>
+      <w:pPr>
+        <w:pStyle w:val="Corpodetexto"/>
+        <w:numPr>
+          <w:ilvl w:val="0"/>
+          <w:numId w:val="3"/>
+        </w:numPr>
+        <w:rPr/>
+      </w:pPr>
+      <w:r>
+        <w:rPr/>
+        <w:t>Pontos de Velocidade</w:t>
+      </w:r>
+    </w:p>
+    <w:p>
+      <w:pPr>
+        <w:pStyle w:val="Corpodetexto"/>
+        <w:numPr>
+          <w:ilvl w:val="0"/>
+          <w:numId w:val="3"/>
+        </w:numPr>
+        <w:rPr/>
+      </w:pPr>
+      <w:r>
+        <w:rPr/>
+        <w:t>Pontos de Força</w:t>
+      </w:r>
+    </w:p>
+    <w:p>
+      <w:pPr>
+        <w:pStyle w:val="Ttulo1"/>
+        <w:numPr>
+          <w:ilvl w:val="0"/>
           <w:numId w:val="2"/>
         </w:numPr>
         <w:rPr/>
       </w:pPr>
       <w:r>
         <w:rPr/>
-        <w:t>Pontos de Conhecimento</w:t>
-      </w:r>
-    </w:p>
-    <w:p>
-      <w:pPr>
-        <w:pStyle w:val="Corpodetexto"/>
-        <w:numPr>
-          <w:ilvl w:val="0"/>
+        <w:t>Fluxograma da Fase 1</w:t>
+      </w:r>
+    </w:p>
+    <w:p>
+      <w:pPr>
+        <w:pStyle w:val="Ttulo2"/>
+        <w:numPr>
+          <w:ilvl w:val="1"/>
           <w:numId w:val="2"/>
         </w:numPr>
         <w:rPr/>
       </w:pPr>
       <w:r>
         <w:rPr/>
-        <w:t>Pontos de Confiança</w:t>
-      </w:r>
-    </w:p>
-    <w:p>
-      <w:pPr>
-        <w:pStyle w:val="Corpodetexto"/>
-        <w:numPr>
-          <w:ilvl w:val="0"/>
+        <w:t>Estado inicial</w:t>
+      </w:r>
+    </w:p>
+    <w:p>
+      <w:pPr>
+        <w:pStyle w:val="Corpodetexto"/>
+        <w:rPr/>
+      </w:pPr>
+      <w:bookmarkStart w:id="0" w:name="__DdeLink__1021_1116784583"/>
+      <w:r>
+        <w:rPr>
+          <w:highlight w:val="yellow"/>
+        </w:rPr>
+        <w:t>Conhecimento</w:t>
+      </w:r>
+      <w:r>
+        <w:rPr/>
+        <w:t xml:space="preserve"> = 0; </w:t>
+      </w:r>
+      <w:r>
+        <w:rPr>
+          <w:highlight w:val="darkCyan"/>
+        </w:rPr>
+        <w:t>Confiança</w:t>
+      </w:r>
+      <w:r>
+        <w:rPr/>
+        <w:t xml:space="preserve"> = 0; </w:t>
+      </w:r>
+      <w:r>
+        <w:rPr>
+          <w:highlight w:val="red"/>
+        </w:rPr>
+        <w:t>Éter</w:t>
+      </w:r>
+      <w:r>
+        <w:rPr/>
+        <w:t xml:space="preserve"> = 0; </w:t>
+      </w:r>
+      <w:r>
+        <w:rPr>
+          <w:highlight w:val="darkGreen"/>
+        </w:rPr>
+        <w:t>Velocidade</w:t>
+      </w:r>
+      <w:r>
+        <w:rPr/>
+        <w:t xml:space="preserve"> = 0; </w:t>
+      </w:r>
+      <w:r>
+        <w:rPr>
+          <w:highlight w:val="darkMagenta"/>
+        </w:rPr>
+        <w:t>Força</w:t>
+      </w:r>
+      <w:r>
+        <w:rPr/>
+        <w:t xml:space="preserve"> = 0</w:t>
+      </w:r>
+      <w:bookmarkEnd w:id="0"/>
+    </w:p>
+    <w:p>
+      <w:pPr>
+        <w:pStyle w:val="Corpodetexto"/>
+        <w:rPr/>
+      </w:pPr>
+      <w:r>
+        <w:rPr/>
+        <w:t>OBS: A força e a velocidade são habilidades, por elas estarem em zero significa que ela anda e corre numa velocidade normal.</w:t>
+      </w:r>
+    </w:p>
+    <w:p>
+      <w:pPr>
+        <w:pStyle w:val="Ttulo2"/>
+        <w:numPr>
+          <w:ilvl w:val="1"/>
           <w:numId w:val="2"/>
         </w:numPr>
         <w:rPr/>
       </w:pPr>
       <w:r>
         <w:rPr/>
-        <w:t>Pontos de Éter</w:t>
-      </w:r>
-    </w:p>
-    <w:p>
-      <w:pPr>
-        <w:pStyle w:val="Corpodetexto"/>
-        <w:numPr>
-          <w:ilvl w:val="0"/>
-          <w:numId w:val="2"/>
-        </w:numPr>
-        <w:rPr/>
-      </w:pPr>
-      <w:r>
-        <w:rPr/>
-        <w:t>Pontos de Velocidade</w:t>
-      </w:r>
-    </w:p>
-    <w:p>
-      <w:pPr>
-        <w:pStyle w:val="Corpodetexto"/>
-        <w:numPr>
-          <w:ilvl w:val="0"/>
-          <w:numId w:val="2"/>
-        </w:numPr>
-        <w:rPr/>
-      </w:pPr>
-      <w:r>
-        <w:rPr/>
-        <w:t>Pontos de Força</w:t>
-      </w:r>
-    </w:p>
-    <w:p>
-      <w:pPr>
-        <w:pStyle w:val="Ttulo1"/>
-        <w:numPr>
-          <w:ilvl w:val="0"/>
-          <w:numId w:val="1"/>
-        </w:numPr>
-        <w:rPr/>
-      </w:pPr>
-      <w:r>
-        <w:rPr/>
-        <w:t>Fluxograma da Fase 1</w:t>
-      </w:r>
-    </w:p>
-    <w:p>
-      <w:pPr>
-        <w:pStyle w:val="Ttulo2"/>
-        <w:numPr>
-          <w:ilvl w:val="1"/>
-          <w:numId w:val="1"/>
-        </w:numPr>
-        <w:rPr/>
-      </w:pPr>
-      <w:r>
-        <w:rPr/>
-        <w:t>Estado inicial</w:t>
-      </w:r>
-    </w:p>
-    <w:p>
-      <w:pPr>
-        <w:pStyle w:val="Corpodetexto"/>
-        <w:rPr/>
-      </w:pPr>
-      <w:bookmarkStart w:id="0" w:name="__DdeLink__1021_1116784583"/>
-      <w:r>
-        <w:rPr>
-          <w:highlight w:val="yellow"/>
-        </w:rPr>
-        <w:t>Conhecimento</w:t>
-      </w:r>
-      <w:r>
-        <w:rPr/>
-        <w:t xml:space="preserve"> = 0; </w:t>
+        <w:t>Eventos</w:t>
+      </w:r>
+    </w:p>
+    <w:p>
+      <w:pPr>
+        <w:pStyle w:val="Corpodetexto"/>
+        <w:numPr>
+          <w:ilvl w:val="0"/>
+          <w:numId w:val="4"/>
+        </w:numPr>
+        <w:jc w:val="both"/>
+        <w:rPr/>
+      </w:pPr>
+      <w:r>
+        <w:rPr/>
+        <w:t>A Lena vai chegar de carro no complexo.</w:t>
+      </w:r>
+    </w:p>
+    <w:p>
+      <w:pPr>
+        <w:pStyle w:val="Corpodetexto"/>
+        <w:numPr>
+          <w:ilvl w:val="0"/>
+          <w:numId w:val="4"/>
+        </w:numPr>
+        <w:jc w:val="both"/>
+        <w:rPr/>
+      </w:pPr>
+      <w:r>
+        <w:rPr/>
+        <w:t>Primeira missão “Encontrar o Comandante Wendell”</w:t>
+      </w:r>
+    </w:p>
+    <w:p>
+      <w:pPr>
+        <w:pStyle w:val="Corpodetexto"/>
+        <w:numPr>
+          <w:ilvl w:val="0"/>
+          <w:numId w:val="4"/>
+        </w:numPr>
+        <w:jc w:val="both"/>
+        <w:rPr/>
+      </w:pPr>
+      <w:r>
+        <w:rPr/>
+        <w:t xml:space="preserve">Se Lena falar com qualquer NPC, eles irão dizer que Wendell se encontra na área dos contêineres. </w:t>
+      </w:r>
+    </w:p>
+    <w:p>
+      <w:pPr>
+        <w:pStyle w:val="Corpodetexto"/>
+        <w:numPr>
+          <w:ilvl w:val="0"/>
+          <w:numId w:val="4"/>
+        </w:numPr>
+        <w:jc w:val="both"/>
+        <w:rPr/>
+      </w:pPr>
+      <w:r>
+        <w:rPr/>
+        <w:t xml:space="preserve">Lena ganhará 10 pontos de </w:t>
       </w:r>
       <w:r>
         <w:rPr>
           <w:highlight w:val="darkCyan"/>
         </w:rPr>
-        <w:t>Confiança</w:t>
-      </w:r>
-      <w:r>
-        <w:rPr/>
-        <w:t xml:space="preserve"> = </w:t>
-      </w:r>
-      <w:r>
-        <w:rPr/>
-        <w:t>0</w:t>
-      </w:r>
-      <w:r>
-        <w:rPr/>
-        <w:t xml:space="preserve">; </w:t>
-      </w:r>
-      <w:r>
-        <w:rPr>
-          <w:highlight w:val="red"/>
-        </w:rPr>
-        <w:t>Éter</w:t>
-      </w:r>
-      <w:r>
-        <w:rPr/>
-        <w:t xml:space="preserve"> = 0; </w:t>
-      </w:r>
-      <w:r>
-        <w:rPr>
-          <w:highlight w:val="darkGreen"/>
-        </w:rPr>
-        <w:t>Velocidade</w:t>
-      </w:r>
-      <w:r>
-        <w:rPr/>
-        <w:t xml:space="preserve"> = 0; </w:t>
-      </w:r>
-      <w:r>
-        <w:rPr>
-          <w:highlight w:val="darkMagenta"/>
-        </w:rPr>
-        <w:t>Força</w:t>
-      </w:r>
-      <w:r>
-        <w:rPr/>
-        <w:t xml:space="preserve"> = 0</w:t>
-      </w:r>
-      <w:bookmarkEnd w:id="0"/>
-    </w:p>
-    <w:p>
-      <w:pPr>
-        <w:pStyle w:val="Corpodetexto"/>
-        <w:rPr/>
-      </w:pPr>
-      <w:r>
-        <w:rPr/>
-        <w:t>OBS: A força e a velocidade são habilidades, por elas estarem em zero significa que ela anda e corre numa velocidade normal.</w:t>
-      </w:r>
-    </w:p>
-    <w:p>
-      <w:pPr>
-        <w:pStyle w:val="Ttulo2"/>
-        <w:numPr>
-          <w:ilvl w:val="1"/>
-          <w:numId w:val="1"/>
-        </w:numPr>
-        <w:rPr/>
-      </w:pPr>
-      <w:r>
-        <w:rPr/>
-        <w:t>Eventos</w:t>
-      </w:r>
-    </w:p>
-    <w:p>
-      <w:pPr>
-        <w:pStyle w:val="Corpodetexto"/>
-        <w:numPr>
-          <w:ilvl w:val="0"/>
-          <w:numId w:val="3"/>
-        </w:numPr>
-        <w:jc w:val="both"/>
-        <w:rPr/>
-      </w:pPr>
-      <w:r>
-        <w:rPr/>
-        <w:t xml:space="preserve">A Lena vai chegar </w:t>
-      </w:r>
-      <w:r>
-        <w:rPr/>
-        <w:t xml:space="preserve">de carro </w:t>
-      </w:r>
-      <w:r>
-        <w:rPr/>
-        <w:t>no c</w:t>
-      </w:r>
-      <w:r>
-        <w:rPr/>
-        <w:t>omplexo.</w:t>
-      </w:r>
-    </w:p>
-    <w:p>
-      <w:pPr>
-        <w:pStyle w:val="Corpodetexto"/>
-        <w:numPr>
-          <w:ilvl w:val="0"/>
-          <w:numId w:val="3"/>
-        </w:numPr>
-        <w:jc w:val="both"/>
-        <w:rPr/>
-      </w:pPr>
-      <w:r>
-        <w:rPr/>
-        <w:t>Primeira missão “Encontrar o Comandante Wendell”</w:t>
-      </w:r>
-    </w:p>
-    <w:p>
-      <w:pPr>
-        <w:pStyle w:val="Corpodetexto"/>
-        <w:numPr>
-          <w:ilvl w:val="0"/>
-          <w:numId w:val="3"/>
-        </w:numPr>
-        <w:jc w:val="both"/>
-        <w:rPr/>
-      </w:pPr>
-      <w:r>
-        <w:rPr/>
-        <w:t xml:space="preserve">Se Lena falar com qualquer NPC, eles irão dizer que Wendell se encontra na área dos contêineres. </w:t>
-      </w:r>
-    </w:p>
-    <w:p>
-      <w:pPr>
-        <w:pStyle w:val="Corpodetexto"/>
-        <w:numPr>
-          <w:ilvl w:val="0"/>
-          <w:numId w:val="3"/>
-        </w:numPr>
-        <w:jc w:val="both"/>
-        <w:rPr/>
-      </w:pPr>
-      <w:r>
-        <w:rPr/>
-        <w:t xml:space="preserve">Lena ganhará 10 pontos de </w:t>
-      </w:r>
-      <w:r>
-        <w:rPr>
-          <w:highlight w:val="red"/>
-        </w:rPr>
         <w:t>confiança</w:t>
       </w:r>
       <w:r>
@@ -302,7 +282,7 @@
         <w:pStyle w:val="Corpodetexto"/>
         <w:numPr>
           <w:ilvl w:val="0"/>
-          <w:numId w:val="3"/>
+          <w:numId w:val="4"/>
         </w:numPr>
         <w:jc w:val="both"/>
         <w:rPr/>
@@ -311,19 +291,15 @@
         <w:rPr/>
         <w:t>Wendell irá informar que irá testar os conhecimentos de lena e o raciocionio dela, então ele dirá que a área de desembarque possui</w:t>
         <w:tab/>
-        <w:t>15</w:t>
-      </w:r>
-      <w:r>
-        <w:rPr/>
-        <w:t xml:space="preserve">00 cm e 12m. Ele quer saber a area total desse espaço em metros quadrados. </w:t>
-      </w:r>
-    </w:p>
-    <w:p>
-      <w:pPr>
-        <w:pStyle w:val="Corpodetexto"/>
-        <w:numPr>
-          <w:ilvl w:val="0"/>
-          <w:numId w:val="3"/>
+        <w:t xml:space="preserve">1500 cm e 12m. Ele quer saber a area total desse espaço em metros quadrados. </w:t>
+      </w:r>
+    </w:p>
+    <w:p>
+      <w:pPr>
+        <w:pStyle w:val="Corpodetexto"/>
+        <w:numPr>
+          <w:ilvl w:val="0"/>
+          <w:numId w:val="4"/>
         </w:numPr>
         <w:jc w:val="both"/>
         <w:rPr/>
@@ -350,13 +326,13 @@
       </w:r>
       <w:r>
         <w:rPr/>
-        <w:t xml:space="preserve"> e 10 pontos de </w:t>
-      </w:r>
-      <w:r>
-        <w:rPr>
-          <w:highlight w:val="red"/>
-        </w:rPr>
-        <w:t>confiança</w:t>
+        <w:t xml:space="preserve"> e 10 pontos de</w:t>
+      </w:r>
+      <w:r>
+        <w:rPr>
+          <w:highlight w:val="darkCyan"/>
+        </w:rPr>
+        <w:t xml:space="preserve"> confiança</w:t>
       </w:r>
       <w:r>
         <w:rPr/>
@@ -368,7 +344,7 @@
         <w:pStyle w:val="Corpodetexto"/>
         <w:numPr>
           <w:ilvl w:val="0"/>
-          <w:numId w:val="3"/>
+          <w:numId w:val="4"/>
         </w:numPr>
         <w:jc w:val="both"/>
         <w:rPr/>
@@ -387,6 +363,7 @@
         <w:rPr>
           <w:position w:val="0"/>
           <w:sz w:val="24"/>
+          <w:sz w:val="24"/>
           <w:vertAlign w:val="baseline"/>
         </w:rPr>
         <w:t xml:space="preserve"> lena perderá 2 pontos de </w:t>
@@ -395,7 +372,8 @@
         <w:rPr>
           <w:position w:val="0"/>
           <w:sz w:val="24"/>
-          <w:highlight w:val="red"/>
+          <w:sz w:val="24"/>
+          <w:highlight w:val="darkCyan"/>
           <w:vertAlign w:val="baseline"/>
         </w:rPr>
         <w:t>confiança</w:t>
@@ -404,63 +382,50 @@
         <w:rPr>
           <w:position w:val="0"/>
           <w:sz w:val="24"/>
+          <w:sz w:val="24"/>
           <w:vertAlign w:val="baseline"/>
         </w:rPr>
-        <w:t xml:space="preserve">. Volta para o passo 5, </w:t>
-      </w:r>
+        <w:t>. Volta para o passo 5, se pontos de confiança chegar a zero ou menos, lena perde o jogo.</w:t>
+      </w:r>
+    </w:p>
+    <w:p>
+      <w:pPr>
+        <w:pStyle w:val="Corpodetexto"/>
+        <w:numPr>
+          <w:ilvl w:val="0"/>
+          <w:numId w:val="4"/>
+        </w:numPr>
+        <w:jc w:val="both"/>
+        <w:rPr/>
+      </w:pPr>
       <w:r>
         <w:rPr>
           <w:position w:val="0"/>
           <w:sz w:val="24"/>
+          <w:sz w:val="24"/>
           <w:vertAlign w:val="baseline"/>
         </w:rPr>
-        <w:t>se pontos de confiança chegar a zero ou menos, lena perde o jogo</w:t>
-      </w:r>
+        <w:t xml:space="preserve">Wendell pedirá a Lena para falar com o capitão Alan. </w:t>
+      </w:r>
+    </w:p>
+    <w:p>
+      <w:pPr>
+        <w:pStyle w:val="Corpodetexto"/>
+        <w:numPr>
+          <w:ilvl w:val="0"/>
+          <w:numId w:val="0"/>
+        </w:numPr>
+        <w:ind w:left="720" w:hanging="0"/>
+        <w:jc w:val="both"/>
+        <w:rPr/>
+      </w:pPr>
       <w:r>
         <w:rPr>
           <w:position w:val="0"/>
           <w:sz w:val="24"/>
-          <w:vertAlign w:val="baseline"/>
-        </w:rPr>
-        <w:t>.</w:t>
-      </w:r>
-    </w:p>
-    <w:p>
-      <w:pPr>
-        <w:pStyle w:val="Corpodetexto"/>
-        <w:numPr>
-          <w:ilvl w:val="0"/>
-          <w:numId w:val="3"/>
-        </w:numPr>
-        <w:jc w:val="both"/>
-        <w:rPr/>
-      </w:pPr>
-      <w:r>
-        <w:rPr>
-          <w:position w:val="0"/>
           <w:sz w:val="24"/>
           <w:vertAlign w:val="baseline"/>
         </w:rPr>
-        <w:t xml:space="preserve">Wendell pedirá a Lena para falar com o capitão Alan. </w:t>
-      </w:r>
-    </w:p>
-    <w:p>
-      <w:pPr>
-        <w:pStyle w:val="Corpodetexto"/>
-        <w:numPr>
-          <w:ilvl w:val="0"/>
-          <w:numId w:val="0"/>
-        </w:numPr>
-        <w:ind w:left="720" w:hanging="0"/>
-        <w:jc w:val="both"/>
-        <w:rPr/>
-      </w:pPr>
-      <w:r>
-        <w:rPr>
-          <w:position w:val="0"/>
-          <w:sz w:val="24"/>
-          <w:vertAlign w:val="baseline"/>
-        </w:rPr>
         <w:t>Fim da Fase 1</w:t>
       </w:r>
     </w:p>
@@ -469,7 +434,7 @@
         <w:pStyle w:val="Ttulo2"/>
         <w:numPr>
           <w:ilvl w:val="1"/>
-          <w:numId w:val="1"/>
+          <w:numId w:val="2"/>
         </w:numPr>
         <w:rPr/>
       </w:pPr>
@@ -492,15 +457,7 @@
       </w:r>
       <w:r>
         <w:rPr/>
-        <w:t xml:space="preserve"> = </w:t>
-      </w:r>
-      <w:r>
-        <w:rPr/>
-        <w:t>10</w:t>
-      </w:r>
-      <w:r>
-        <w:rPr/>
-        <w:t xml:space="preserve">; </w:t>
+        <w:t xml:space="preserve"> = 10; </w:t>
       </w:r>
       <w:r>
         <w:rPr>
@@ -510,15 +467,7 @@
       </w:r>
       <w:r>
         <w:rPr/>
-        <w:t xml:space="preserve"> = </w:t>
-      </w:r>
-      <w:r>
-        <w:rPr/>
-        <w:t>20</w:t>
-      </w:r>
-      <w:r>
-        <w:rPr/>
-        <w:t xml:space="preserve">; </w:t>
+        <w:t xml:space="preserve"> = 20; </w:t>
       </w:r>
       <w:r>
         <w:rPr>
@@ -558,6 +507,7 @@
       <w:pgNumType w:fmt="decimal"/>
       <w:formProt w:val="false"/>
       <w:textDirection w:val="lrTb"/>
+      <w:docGrid w:type="default" w:linePitch="100" w:charSpace="0"/>
     </w:sectPr>
   </w:body>
 </w:document>
@@ -575,7 +525,6 @@
       <w:pPr>
         <w:ind w:left="0" w:hanging="0"/>
       </w:pPr>
-      <w:rPr/>
     </w:lvl>
     <w:lvl w:ilvl="1">
       <w:start w:val="1"/>
@@ -586,7 +535,6 @@
       <w:pPr>
         <w:ind w:left="0" w:hanging="0"/>
       </w:pPr>
-      <w:rPr/>
     </w:lvl>
     <w:lvl w:ilvl="2">
       <w:start w:val="1"/>
@@ -660,6 +608,96 @@
     </w:lvl>
   </w:abstractNum>
   <w:abstractNum w:abstractNumId="2">
+    <w:lvl w:ilvl="0">
+      <w:start w:val="1"/>
+      <w:numFmt w:val="decimal"/>
+      <w:lvlText w:val="%1."/>
+      <w:lvlJc w:val="left"/>
+      <w:pPr>
+        <w:ind w:left="0" w:hanging="0"/>
+      </w:pPr>
+    </w:lvl>
+    <w:lvl w:ilvl="1">
+      <w:start w:val="1"/>
+      <w:numFmt w:val="decimal"/>
+      <w:lvlText w:val="%1.%2"/>
+      <w:lvlJc w:val="left"/>
+      <w:pPr>
+        <w:ind w:left="0" w:hanging="0"/>
+      </w:pPr>
+    </w:lvl>
+    <w:lvl w:ilvl="2">
+      <w:start w:val="1"/>
+      <w:numFmt w:val="none"/>
+      <w:suff w:val="nothing"/>
+      <w:lvlText w:val=""/>
+      <w:lvlJc w:val="left"/>
+      <w:pPr>
+        <w:ind w:left="0" w:hanging="0"/>
+      </w:pPr>
+    </w:lvl>
+    <w:lvl w:ilvl="3">
+      <w:start w:val="1"/>
+      <w:numFmt w:val="none"/>
+      <w:suff w:val="nothing"/>
+      <w:lvlText w:val=""/>
+      <w:lvlJc w:val="left"/>
+      <w:pPr>
+        <w:ind w:left="0" w:hanging="0"/>
+      </w:pPr>
+    </w:lvl>
+    <w:lvl w:ilvl="4">
+      <w:start w:val="1"/>
+      <w:numFmt w:val="none"/>
+      <w:suff w:val="nothing"/>
+      <w:lvlText w:val=""/>
+      <w:lvlJc w:val="left"/>
+      <w:pPr>
+        <w:ind w:left="0" w:hanging="0"/>
+      </w:pPr>
+    </w:lvl>
+    <w:lvl w:ilvl="5">
+      <w:start w:val="1"/>
+      <w:numFmt w:val="none"/>
+      <w:suff w:val="nothing"/>
+      <w:lvlText w:val=""/>
+      <w:lvlJc w:val="left"/>
+      <w:pPr>
+        <w:ind w:left="0" w:hanging="0"/>
+      </w:pPr>
+    </w:lvl>
+    <w:lvl w:ilvl="6">
+      <w:start w:val="1"/>
+      <w:numFmt w:val="none"/>
+      <w:suff w:val="nothing"/>
+      <w:lvlText w:val=""/>
+      <w:lvlJc w:val="left"/>
+      <w:pPr>
+        <w:ind w:left="0" w:hanging="0"/>
+      </w:pPr>
+    </w:lvl>
+    <w:lvl w:ilvl="7">
+      <w:start w:val="1"/>
+      <w:numFmt w:val="none"/>
+      <w:suff w:val="nothing"/>
+      <w:lvlText w:val=""/>
+      <w:lvlJc w:val="left"/>
+      <w:pPr>
+        <w:ind w:left="0" w:hanging="0"/>
+      </w:pPr>
+    </w:lvl>
+    <w:lvl w:ilvl="8">
+      <w:start w:val="1"/>
+      <w:numFmt w:val="none"/>
+      <w:suff w:val="nothing"/>
+      <w:lvlText w:val=""/>
+      <w:lvlJc w:val="left"/>
+      <w:pPr>
+        <w:ind w:left="0" w:hanging="0"/>
+      </w:pPr>
+    </w:lvl>
+  </w:abstractNum>
+  <w:abstractNum w:abstractNumId="3">
     <w:lvl w:ilvl="0">
       <w:start w:val="1"/>
       <w:numFmt w:val="bullet"/>
@@ -805,7 +843,7 @@
       </w:rPr>
     </w:lvl>
   </w:abstractNum>
-  <w:abstractNum w:abstractNumId="3">
+  <w:abstractNum w:abstractNumId="4">
     <w:lvl w:ilvl="0">
       <w:start w:val="1"/>
       <w:numFmt w:val="decimal"/>
@@ -817,7 +855,6 @@
         </w:tabs>
         <w:ind w:left="720" w:hanging="360"/>
       </w:pPr>
-      <w:rPr/>
     </w:lvl>
     <w:lvl w:ilvl="1">
       <w:start w:val="1"/>
@@ -830,7 +867,6 @@
         </w:tabs>
         <w:ind w:left="1080" w:hanging="360"/>
       </w:pPr>
-      <w:rPr/>
     </w:lvl>
     <w:lvl w:ilvl="2">
       <w:start w:val="1"/>
@@ -843,7 +879,6 @@
         </w:tabs>
         <w:ind w:left="1440" w:hanging="360"/>
       </w:pPr>
-      <w:rPr/>
     </w:lvl>
     <w:lvl w:ilvl="3">
       <w:start w:val="1"/>
@@ -856,7 +891,6 @@
         </w:tabs>
         <w:ind w:left="1800" w:hanging="360"/>
       </w:pPr>
-      <w:rPr/>
     </w:lvl>
     <w:lvl w:ilvl="4">
       <w:start w:val="1"/>
@@ -869,7 +903,6 @@
         </w:tabs>
         <w:ind w:left="2160" w:hanging="360"/>
       </w:pPr>
-      <w:rPr/>
     </w:lvl>
     <w:lvl w:ilvl="5">
       <w:start w:val="1"/>
@@ -882,7 +915,6 @@
         </w:tabs>
         <w:ind w:left="2520" w:hanging="360"/>
       </w:pPr>
-      <w:rPr/>
     </w:lvl>
     <w:lvl w:ilvl="6">
       <w:start w:val="1"/>
@@ -895,7 +927,6 @@
         </w:tabs>
         <w:ind w:left="2880" w:hanging="360"/>
       </w:pPr>
-      <w:rPr/>
     </w:lvl>
     <w:lvl w:ilvl="7">
       <w:start w:val="1"/>
@@ -908,7 +939,6 @@
         </w:tabs>
         <w:ind w:left="3240" w:hanging="360"/>
       </w:pPr>
-      <w:rPr/>
     </w:lvl>
     <w:lvl w:ilvl="8">
       <w:start w:val="1"/>
@@ -921,7 +951,6 @@
         </w:tabs>
         <w:ind w:left="3600" w:hanging="360"/>
       </w:pPr>
-      <w:rPr/>
     </w:lvl>
   </w:abstractNum>
   <w:num w:numId="1">
@@ -933,6 +962,9 @@
   <w:num w:numId="3">
     <w:abstractNumId w:val="3"/>
   </w:num>
+  <w:num w:numId="4">
+    <w:abstractNumId w:val="4"/>
+  </w:num>
 </w:numbering>
 </file>
 
@@ -942,7 +974,6 @@
     <w:rPrDefault>
       <w:rPr>
         <w:rFonts w:ascii="Liberation Serif" w:hAnsi="Liberation Serif" w:eastAsia="Noto Sans CJK SC" w:cs="Lohit Devanagari"/>
-        <w:sz w:val="24"/>
         <w:szCs w:val="24"/>
         <w:lang w:val="pt-BR" w:eastAsia="zh-CN" w:bidi="hi-IN"/>
       </w:rPr>
@@ -956,10 +987,13 @@
     <w:qFormat/>
     <w:pPr>
       <w:widowControl w:val="false"/>
+      <w:bidi w:val="0"/>
+      <w:jc w:val="left"/>
     </w:pPr>
     <w:rPr>
       <w:rFonts w:ascii="Liberation Serif" w:hAnsi="Liberation Serif" w:eastAsia="Noto Sans CJK SC" w:cs="Lohit Devanagari"/>
       <w:color w:val="auto"/>
+      <w:kern w:val="0"/>
       <w:sz w:val="24"/>
       <w:szCs w:val="24"/>
       <w:lang w:val="pt-BR" w:eastAsia="zh-CN" w:bidi="hi-IN"/>
@@ -968,7 +1002,6 @@
   <w:style w:type="paragraph" w:styleId="Ttulo1">
     <w:name w:val="Heading 1"/>
     <w:basedOn w:val="Ttulo"/>
-    <w:next w:val="Corpodetexto"/>
     <w:qFormat/>
     <w:pPr>
       <w:numPr>
@@ -988,7 +1021,6 @@
   <w:style w:type="paragraph" w:styleId="Ttulo2">
     <w:name w:val="Heading 2"/>
     <w:basedOn w:val="Ttulo"/>
-    <w:next w:val="Corpodetexto"/>
     <w:qFormat/>
     <w:pPr>
       <w:numPr>
@@ -1017,6 +1049,69 @@
       <w:rFonts w:ascii="OpenSymbol" w:hAnsi="OpenSymbol" w:eastAsia="OpenSymbol" w:cs="OpenSymbol"/>
     </w:rPr>
   </w:style>
+  <w:style w:type="character" w:styleId="ListLabel1">
+    <w:name w:val="ListLabel 1"/>
+    <w:qFormat/>
+    <w:rPr>
+      <w:rFonts w:cs="OpenSymbol"/>
+    </w:rPr>
+  </w:style>
+  <w:style w:type="character" w:styleId="ListLabel2">
+    <w:name w:val="ListLabel 2"/>
+    <w:qFormat/>
+    <w:rPr>
+      <w:rFonts w:cs="OpenSymbol"/>
+    </w:rPr>
+  </w:style>
+  <w:style w:type="character" w:styleId="ListLabel3">
+    <w:name w:val="ListLabel 3"/>
+    <w:qFormat/>
+    <w:rPr>
+      <w:rFonts w:cs="OpenSymbol"/>
+    </w:rPr>
+  </w:style>
+  <w:style w:type="character" w:styleId="ListLabel4">
+    <w:name w:val="ListLabel 4"/>
+    <w:qFormat/>
+    <w:rPr>
+      <w:rFonts w:cs="OpenSymbol"/>
+    </w:rPr>
+  </w:style>
+  <w:style w:type="character" w:styleId="ListLabel5">
+    <w:name w:val="ListLabel 5"/>
+    <w:qFormat/>
+    <w:rPr>
+      <w:rFonts w:cs="OpenSymbol"/>
+    </w:rPr>
+  </w:style>
+  <w:style w:type="character" w:styleId="ListLabel6">
+    <w:name w:val="ListLabel 6"/>
+    <w:qFormat/>
+    <w:rPr>
+      <w:rFonts w:cs="OpenSymbol"/>
+    </w:rPr>
+  </w:style>
+  <w:style w:type="character" w:styleId="ListLabel7">
+    <w:name w:val="ListLabel 7"/>
+    <w:qFormat/>
+    <w:rPr>
+      <w:rFonts w:cs="OpenSymbol"/>
+    </w:rPr>
+  </w:style>
+  <w:style w:type="character" w:styleId="ListLabel8">
+    <w:name w:val="ListLabel 8"/>
+    <w:qFormat/>
+    <w:rPr>
+      <w:rFonts w:cs="OpenSymbol"/>
+    </w:rPr>
+  </w:style>
+  <w:style w:type="character" w:styleId="ListLabel9">
+    <w:name w:val="ListLabel 9"/>
+    <w:qFormat/>
+    <w:rPr>
+      <w:rFonts w:cs="OpenSymbol"/>
+    </w:rPr>
+  </w:style>
   <w:style w:type="paragraph" w:styleId="Ttulo">
     <w:name w:val="Título"/>
     <w:basedOn w:val="Normal"/>
@@ -1091,7 +1186,6 @@
   <w:style w:type="paragraph" w:styleId="Ttulododocumento">
     <w:name w:val="Title"/>
     <w:basedOn w:val="Ttulo"/>
-    <w:next w:val="Corpodetexto"/>
     <w:qFormat/>
     <w:pPr>
       <w:jc w:val="center"/>

</xml_diff>